<commit_message>
This version is the most stable until this moment
</commit_message>
<xml_diff>
--- a/Hardware/System_Explanation.docx
+++ b/Hardware/System_Explanation.docx
@@ -340,49 +340,35 @@
           <w:noProof/>
           <w:lang w:val="en-US"/>
         </w:rPr>
-        <w:t>CDI or Capacitor Discharger Ignition is a circuit that charge energy in a</w:t>
+        <w:t xml:space="preserve">CDI or Capacitor Discharger Ignition is a circuit that charge energy in a capacitor and discharge through a transformer (Igntion Coil), consequently generates a spark that can be use to </w:t>
       </w:r>
       <w:r>
         <w:rPr>
           <w:noProof/>
           <w:lang w:val="en-US"/>
         </w:rPr>
-        <w:t xml:space="preserve"> capacitor </w:t>
+        <w:t>burn</w:t>
       </w:r>
       <w:r>
         <w:rPr>
           <w:noProof/>
           <w:lang w:val="en-US"/>
         </w:rPr>
-        <w:t xml:space="preserve">and discharge through a transformer (Igntion Coil), consequently generates a spark that can be use to </w:t>
-      </w:r>
-      <w:r>
+        <w:t xml:space="preserve"> the misture fuel+air inside a combustion engine.</w:t>
+      </w:r>
+    </w:p>
+    <w:p>
+      <w:pPr>
         <w:rPr>
           <w:noProof/>
           <w:lang w:val="en-US"/>
         </w:rPr>
-        <w:t>burn</w:t>
-      </w:r>
+      </w:pPr>
       <w:r>
         <w:rPr>
           <w:noProof/>
           <w:lang w:val="en-US"/>
         </w:rPr>
-        <w:t xml:space="preserve"> the misture fuel+air inside a combustion engine.</w:t>
-      </w:r>
-    </w:p>
-    <w:p>
-      <w:pPr>
-        <w:rPr>
-          <w:noProof/>
-          <w:lang w:val="en-US"/>
-        </w:rPr>
-      </w:pPr>
-      <w:r>
-        <w:rPr>
-          <w:noProof/>
-          <w:lang w:val="en-US"/>
-        </w:rPr>
         <w:t>The relation between coils in this ignition coil (transform) generally is more than 1:100, due this reason they need aproximataly 200V to generate 20KV (generates a really good spark).</w:t>
       </w:r>
     </w:p>
@@ -396,31 +382,7 @@
         <w:rPr>
           <w:lang w:val="en-US"/>
         </w:rPr>
-        <w:t>To implement the HV block, I decided to use a small inverter (this common</w:t>
-      </w:r>
-      <w:r>
-        <w:rPr>
-          <w:lang w:val="en-US"/>
-        </w:rPr>
-        <w:t xml:space="preserve"> Car Power Inverter that</w:t>
-      </w:r>
-      <w:r>
-        <w:rPr>
-          <w:lang w:val="en-US"/>
-        </w:rPr>
-        <w:t xml:space="preserve"> generate</w:t>
-      </w:r>
-      <w:r>
-        <w:rPr>
-          <w:lang w:val="en-US"/>
-        </w:rPr>
-        <w:t>s</w:t>
-      </w:r>
-      <w:r>
-        <w:rPr>
-          <w:lang w:val="en-US"/>
-        </w:rPr>
-        <w:t xml:space="preserve"> 220AC), this inverter was based in a Royer Oscillator.</w:t>
+        <w:t>To implement the HV block, I decided to use a small inverter (this common Car Power Inverter that generates 220AC), this inverter was based in a Royer Oscillator.</w:t>
       </w:r>
     </w:p>
     <w:p>
@@ -519,7 +481,6 @@
           <w:lang w:val="en-US"/>
         </w:rPr>
       </w:pPr>
-      <w:bookmarkStart w:id="0" w:name="_GoBack"/>
       <w:r>
         <w:rPr>
           <w:noProof/>
@@ -575,7 +536,6 @@
           </wp:inline>
         </w:drawing>
       </w:r>
-      <w:bookmarkEnd w:id="0"/>
     </w:p>
     <w:p>
       <w:pPr>
@@ -3543,6 +3503,224 @@
         <w:lastRenderedPageBreak/>
         <w:t>PWM signal generate some undesirable characteristics like reduction of spark energy due the Voltage on Capacitor was reduced when increase the engine speed (reduce the period between sparks).</w:t>
       </w:r>
+    </w:p>
+    <w:p>
+      <w:pPr>
+        <w:rPr>
+          <w:lang w:val="en-US"/>
+        </w:rPr>
+      </w:pPr>
+      <w:r>
+        <w:rPr>
+          <w:lang w:val="en-US"/>
+        </w:rPr>
+        <w:t xml:space="preserve">To assure unexpected </w:t>
+      </w:r>
+      <w:r>
+        <w:rPr>
+          <w:lang w:val="en-US"/>
+        </w:rPr>
+        <w:t xml:space="preserve">software </w:t>
+      </w:r>
+      <w:r>
+        <w:rPr>
+          <w:lang w:val="en-US"/>
+        </w:rPr>
+        <w:t>behaviors I activated the IWDG</w:t>
+      </w:r>
+      <w:r>
+        <w:rPr>
+          <w:lang w:val="en-US"/>
+        </w:rPr>
+        <w:t xml:space="preserve"> (Independent </w:t>
+      </w:r>
+      <w:proofErr w:type="spellStart"/>
+      <w:r>
+        <w:rPr>
+          <w:lang w:val="en-US"/>
+        </w:rPr>
+        <w:t>Watchgog</w:t>
+      </w:r>
+      <w:proofErr w:type="spellEnd"/>
+      <w:r>
+        <w:rPr>
+          <w:lang w:val="en-US"/>
+        </w:rPr>
+        <w:t>)</w:t>
+      </w:r>
+      <w:r>
+        <w:rPr>
+          <w:lang w:val="en-US"/>
+        </w:rPr>
+        <w:t xml:space="preserve"> timer to reset the </w:t>
+      </w:r>
+      <w:proofErr w:type="spellStart"/>
+      <w:r>
+        <w:rPr>
+          <w:lang w:val="en-US"/>
+        </w:rPr>
+        <w:t>uC</w:t>
+      </w:r>
+      <w:proofErr w:type="spellEnd"/>
+      <w:r>
+        <w:rPr>
+          <w:lang w:val="en-US"/>
+        </w:rPr>
+        <w:t xml:space="preserve"> and restart the software, I use the </w:t>
+      </w:r>
+      <w:r>
+        <w:rPr>
+          <w:lang w:val="en-US"/>
+        </w:rPr>
+        <w:t>fast task</w:t>
+      </w:r>
+      <w:r>
+        <w:rPr>
+          <w:lang w:val="en-US"/>
+        </w:rPr>
+        <w:t xml:space="preserve"> that was </w:t>
+      </w:r>
+      <w:r>
+        <w:rPr>
+          <w:lang w:val="en-US"/>
+        </w:rPr>
+        <w:t xml:space="preserve">set to 20ms to </w:t>
+      </w:r>
+      <w:proofErr w:type="spellStart"/>
+      <w:r>
+        <w:rPr>
+          <w:lang w:val="en-US"/>
+        </w:rPr>
+        <w:t>reinit</w:t>
+      </w:r>
+      <w:proofErr w:type="spellEnd"/>
+      <w:r>
+        <w:rPr>
+          <w:lang w:val="en-US"/>
+        </w:rPr>
+        <w:t xml:space="preserve"> the counter using the syntax </w:t>
+      </w:r>
+      <w:proofErr w:type="spellStart"/>
+      <w:r>
+        <w:rPr>
+          <w:lang w:val="en-US"/>
+        </w:rPr>
+        <w:t>HAL_IWDG_Init</w:t>
+      </w:r>
+      <w:proofErr w:type="spellEnd"/>
+      <w:r>
+        <w:rPr>
+          <w:lang w:val="en-US"/>
+        </w:rPr>
+        <w:t>(&amp;</w:t>
+      </w:r>
+      <w:proofErr w:type="spellStart"/>
+      <w:r>
+        <w:rPr>
+          <w:lang w:val="en-US"/>
+        </w:rPr>
+        <w:t>hiwdg</w:t>
+      </w:r>
+      <w:proofErr w:type="spellEnd"/>
+      <w:r>
+        <w:rPr>
+          <w:lang w:val="en-US"/>
+        </w:rPr>
+        <w:t xml:space="preserve">), </w:t>
+      </w:r>
+      <w:proofErr w:type="spellStart"/>
+      <w:r>
+        <w:rPr>
+          <w:lang w:val="en-US"/>
+        </w:rPr>
+        <w:t>prescaler</w:t>
+      </w:r>
+      <w:proofErr w:type="spellEnd"/>
+      <w:r>
+        <w:rPr>
+          <w:lang w:val="en-US"/>
+        </w:rPr>
+        <w:t xml:space="preserve"> </w:t>
+      </w:r>
+      <w:r>
+        <w:rPr>
+          <w:lang w:val="en-US"/>
+        </w:rPr>
+        <w:t xml:space="preserve"> </w:t>
+      </w:r>
+      <w:r>
+        <w:rPr>
+          <w:lang w:val="en-US"/>
+        </w:rPr>
+        <w:t xml:space="preserve">was set </w:t>
+      </w:r>
+      <w:r>
+        <w:rPr>
+          <w:lang w:val="en-US"/>
+        </w:rPr>
+        <w:t>as</w:t>
+      </w:r>
+      <w:r>
+        <w:rPr>
+          <w:lang w:val="en-US"/>
+        </w:rPr>
+        <w:t xml:space="preserve"> 4, there is a specific clock for WDG timer</w:t>
+      </w:r>
+      <w:r>
+        <w:rPr>
+          <w:lang w:val="en-US"/>
+        </w:rPr>
+        <w:t xml:space="preserve"> where this clock operates in </w:t>
+      </w:r>
+      <w:r>
+        <w:rPr>
+          <w:lang w:val="en-US"/>
+        </w:rPr>
+        <w:t>40KHz…</w:t>
+      </w:r>
+    </w:p>
+    <w:p>
+      <w:pPr>
+        <w:rPr>
+          <w:lang w:val="en-US"/>
+        </w:rPr>
+      </w:pPr>
+      <w:r>
+        <w:rPr>
+          <w:lang w:val="en-US"/>
+        </w:rPr>
+        <w:t xml:space="preserve">My </w:t>
+      </w:r>
+      <w:proofErr w:type="spellStart"/>
+      <w:r>
+        <w:rPr>
+          <w:lang w:val="en-US"/>
+        </w:rPr>
+        <w:t>lastest</w:t>
+      </w:r>
+      <w:proofErr w:type="spellEnd"/>
+      <w:r>
+        <w:rPr>
+          <w:lang w:val="en-US"/>
+        </w:rPr>
+        <w:t xml:space="preserve"> software version I returned to generate a pulse to control the </w:t>
+      </w:r>
+      <w:proofErr w:type="spellStart"/>
+      <w:r>
+        <w:rPr>
+          <w:lang w:val="en-US"/>
+        </w:rPr>
+        <w:t>royer</w:t>
+      </w:r>
+      <w:proofErr w:type="spellEnd"/>
+      <w:r>
+        <w:rPr>
+          <w:lang w:val="en-US"/>
+        </w:rPr>
+        <w:t xml:space="preserve"> oscillator, I decided to return to this first solution because when I used PWM to control the oscillator, in high engine speeds the voltage discharger to capacitor was reduced a lot the voltage output, using an only pulse the efficiency was increased…</w:t>
+      </w:r>
+      <w:bookmarkStart w:id="0" w:name="_GoBack"/>
+      <w:bookmarkEnd w:id="0"/>
     </w:p>
     <w:sectPr>
       <w:headerReference w:type="even" r:id="rId34"/>

</xml_diff>